<commit_message>
Finalized lecture assignment 1
</commit_message>
<xml_diff>
--- a/week_2/lecture/Guswiler_lecture_assignment_1.docx
+++ b/week_2/lecture/Guswiler_lecture_assignment_1.docx
@@ -4,6 +4,30 @@
   <w:body>
     <w:p>
       <w:pPr>
+        <w:ind w:left="720" w:hanging="360"/>
+      </w:pPr>
+      <w:r>
+        <w:t>Olivia Guswiler</w:t>
+      </w:r>
+    </w:p>
+    <w:p>
+      <w:pPr>
+        <w:ind w:left="720" w:hanging="360"/>
+      </w:pPr>
+      <w:r>
+        <w:t>Lecture Assignment 1</w:t>
+      </w:r>
+    </w:p>
+    <w:p>
+      <w:pPr>
+        <w:ind w:left="720" w:hanging="360"/>
+      </w:pPr>
+      <w:r>
+        <w:t>2024-09-05</w:t>
+      </w:r>
+    </w:p>
+    <w:p>
+      <w:pPr>
         <w:pStyle w:val="ListParagraph"/>
         <w:numPr>
           <w:ilvl w:val="0"/>
@@ -11,6 +35,19 @@
         </w:numPr>
       </w:pPr>
       <w:r>
+        <w:t>If you were going to do this experiment, what would you improve?</w:t>
+      </w:r>
+    </w:p>
+    <w:p>
+      <w:pPr>
+        <w:pStyle w:val="ListParagraph"/>
+      </w:pPr>
+    </w:p>
+    <w:p>
+      <w:pPr>
+        <w:pStyle w:val="ListParagraph"/>
+      </w:pPr>
+      <w:r>
         <w:t>Although soiled nesting materials were replaced between subjects, mice have great olfaction and likely were able to detect that a conspecific had been in a nesting box before them, which could lead to selection of that nesting box. It would have been better practice to entirely replace nesting boxes between subjects.</w:t>
       </w:r>
     </w:p>
@@ -25,10 +62,28 @@
     <w:p>
       <w:pPr>
         <w:pStyle w:val="ListParagraph"/>
+      </w:pPr>
+    </w:p>
+    <w:p>
+      <w:pPr>
+        <w:pStyle w:val="ListParagraph"/>
         <w:numPr>
           <w:ilvl w:val="0"/>
           <w:numId w:val="2"/>
         </w:numPr>
+      </w:pPr>
+      <w:r>
+        <w:t>What benefit could animals have from habitat selection being an open genetic system?</w:t>
+      </w:r>
+    </w:p>
+    <w:p>
+      <w:pPr>
+        <w:pStyle w:val="ListParagraph"/>
+      </w:pPr>
+    </w:p>
+    <w:p>
+      <w:pPr>
+        <w:pStyle w:val="ListParagraph"/>
       </w:pPr>
       <w:r>
         <w:t>If provided, learned behaviors from parent(s) are more likely to be applicable in the offspring's natal environment, therefore later selection for the same features of their natal habitat would benefit them.</w:t>

</xml_diff>